<commit_message>
clean up repository, start making comments on ms_v1.1
</commit_message>
<xml_diff>
--- a/docs/2021NxI_ms_v1.0.docx
+++ b/docs/2021NxI_ms_v1.0.docx
@@ -1,6 +1,6 @@
 
 <file path=word/document.xml><?xml version="1.0" encoding="utf-8"?>
-<w:document xmlns:wpc="http://schemas.microsoft.com/office/word/2010/wordprocessingCanvas" xmlns:cx="http://schemas.microsoft.com/office/drawing/2014/chartex" xmlns:cx1="http://schemas.microsoft.com/office/drawing/2015/9/8/chartex" xmlns:cx2="http://schemas.microsoft.com/office/drawing/2015/10/21/chartex" xmlns:cx3="http://schemas.microsoft.com/office/drawing/2016/5/9/chartex" xmlns:cx4="http://schemas.microsoft.com/office/drawing/2016/5/10/chartex" xmlns:cx5="http://schemas.microsoft.com/office/drawing/2016/5/11/chartex" xmlns:cx6="http://schemas.microsoft.com/office/drawing/2016/5/12/chartex" xmlns:cx7="http://schemas.microsoft.com/office/drawing/2016/5/13/chartex" xmlns:cx8="http://schemas.microsoft.com/office/drawing/2016/5/14/chartex" xmlns:mc="http://schemas.openxmlformats.org/markup-compatibility/2006" xmlns:aink="http://schemas.microsoft.com/office/drawing/2016/ink" xmlns:am3d="http://schemas.microsoft.com/office/drawing/2017/model3d" xmlns:o="urn:schemas-microsoft-com:office:office" xmlns:r="http://schemas.openxmlformats.org/officeDocument/2006/relationships" xmlns:m="http://schemas.openxmlformats.org/officeDocument/2006/math" xmlns:v="urn:schemas-microsoft-com:vml" xmlns:wp14="http://schemas.microsoft.com/office/word/2010/wordprocessingDrawing" xmlns:wp="http://schemas.openxmlformats.org/drawingml/2006/wordprocessingDrawing" xmlns:w10="urn:schemas-microsoft-com:office:word" xmlns:w="http://schemas.openxmlformats.org/wordprocessingml/2006/main" xmlns:w14="http://schemas.microsoft.com/office/word/2010/wordml" xmlns:w15="http://schemas.microsoft.com/office/word/2012/wordml" xmlns:w16cid="http://schemas.microsoft.com/office/word/2016/wordml/cid" xmlns:w16se="http://schemas.microsoft.com/office/word/2015/wordml/symex" xmlns:wpg="http://schemas.microsoft.com/office/word/2010/wordprocessingGroup" xmlns:wpi="http://schemas.microsoft.com/office/word/2010/wordprocessingInk" xmlns:wne="http://schemas.microsoft.com/office/word/2006/wordml" xmlns:wps="http://schemas.microsoft.com/office/word/2010/wordprocessingShape" mc:Ignorable="w14 w15 w16se w16cid wp14">
+<w:document xmlns:wpc="http://schemas.microsoft.com/office/word/2010/wordprocessingCanvas" xmlns:cx="http://schemas.microsoft.com/office/drawing/2014/chartex" xmlns:cx1="http://schemas.microsoft.com/office/drawing/2015/9/8/chartex" xmlns:cx2="http://schemas.microsoft.com/office/drawing/2015/10/21/chartex" xmlns:cx3="http://schemas.microsoft.com/office/drawing/2016/5/9/chartex" xmlns:cx4="http://schemas.microsoft.com/office/drawing/2016/5/10/chartex" xmlns:cx5="http://schemas.microsoft.com/office/drawing/2016/5/11/chartex" xmlns:cx6="http://schemas.microsoft.com/office/drawing/2016/5/12/chartex" xmlns:cx7="http://schemas.microsoft.com/office/drawing/2016/5/13/chartex" xmlns:cx8="http://schemas.microsoft.com/office/drawing/2016/5/14/chartex" xmlns:mc="http://schemas.openxmlformats.org/markup-compatibility/2006" xmlns:aink="http://schemas.microsoft.com/office/drawing/2016/ink" xmlns:am3d="http://schemas.microsoft.com/office/drawing/2017/model3d" xmlns:o="urn:schemas-microsoft-com:office:office" xmlns:oel="http://schemas.microsoft.com/office/2019/extlst" xmlns:r="http://schemas.openxmlformats.org/officeDocument/2006/relationships" xmlns:m="http://schemas.openxmlformats.org/officeDocument/2006/math" xmlns:v="urn:schemas-microsoft-com:vml" xmlns:wp14="http://schemas.microsoft.com/office/word/2010/wordprocessingDrawing" xmlns:wp="http://schemas.openxmlformats.org/drawingml/2006/wordprocessingDrawing" xmlns:w10="urn:schemas-microsoft-com:office:word" xmlns:w="http://schemas.openxmlformats.org/wordprocessingml/2006/main" xmlns:w14="http://schemas.microsoft.com/office/word/2010/wordml" xmlns:w15="http://schemas.microsoft.com/office/word/2012/wordml" xmlns:w16cex="http://schemas.microsoft.com/office/word/2018/wordml/cex" xmlns:w16cid="http://schemas.microsoft.com/office/word/2016/wordml/cid" xmlns:w16="http://schemas.microsoft.com/office/word/2018/wordml" xmlns:w16sdtdh="http://schemas.microsoft.com/office/word/2020/wordml/sdtdatahash" xmlns:w16se="http://schemas.microsoft.com/office/word/2015/wordml/symex" xmlns:wpg="http://schemas.microsoft.com/office/word/2010/wordprocessingGroup" xmlns:wpi="http://schemas.microsoft.com/office/word/2010/wordprocessingInk" xmlns:wne="http://schemas.microsoft.com/office/word/2006/wordml" xmlns:wps="http://schemas.microsoft.com/office/word/2010/wordprocessingShape" mc:Ignorable="w14 w15 w16se w16cid w16 w16cex w16sdtdh wp14">
   <w:body>
     <w:p>
       <w:pPr>
@@ -26,8 +26,6 @@
       <w:r>
         <w:t>Symbiotic nitrogen fixation reduces carbon costs of nitrogen acquisition under low, but not high, nitrogen availability</w:t>
       </w:r>
-      <w:bookmarkStart w:id="0" w:name="_GoBack"/>
-      <w:bookmarkEnd w:id="0"/>
     </w:p>
     <w:p>
       <w:pPr>
@@ -72,7 +70,6 @@
       <w:r>
         <w:t>, Nicholas G. Smith</w:t>
       </w:r>
-      <w:proofErr w:type="gramStart"/>
       <w:r>
         <w:rPr>
           <w:vertAlign w:val="superscript"/>
@@ -85,7 +82,6 @@
         </w:rPr>
         <w:t>,*</w:t>
       </w:r>
-      <w:proofErr w:type="gramEnd"/>
     </w:p>
     <w:p>
       <w:pPr>
@@ -1238,22 +1234,14 @@
         <w:t>2</w:t>
       </w:r>
       <w:r>
-        <w:t>, as these factors reduce the cost to produce photosynthate (</w:t>
+        <w:t xml:space="preserve">, as these factors reduce the cost to produce photosynthate (Perkowski et al., 2021, </w:t>
       </w:r>
       <w:proofErr w:type="spellStart"/>
       <w:r>
-        <w:t>Perkowski</w:t>
+        <w:t>Terrer</w:t>
       </w:r>
       <w:proofErr w:type="spellEnd"/>
       <w:r>
-        <w:t xml:space="preserve"> et al., 2021, </w:t>
-      </w:r>
-      <w:proofErr w:type="spellStart"/>
-      <w:r>
-        <w:t>Terrer</w:t>
-      </w:r>
-      <w:proofErr w:type="spellEnd"/>
-      <w:r>
         <w:t xml:space="preserve"> et al., 2018, </w:t>
       </w:r>
       <w:r>
@@ -1281,15 +1269,7 @@
         <w:ind w:firstLine="720"/>
       </w:pPr>
       <w:r>
-        <w:t xml:space="preserve">In a recent study, </w:t>
-      </w:r>
-      <w:proofErr w:type="spellStart"/>
-      <w:r>
-        <w:t>Perkowski</w:t>
-      </w:r>
-      <w:proofErr w:type="spellEnd"/>
-      <w:r>
-        <w:t xml:space="preserve"> </w:t>
+        <w:t xml:space="preserve">In a recent study, Perkowski </w:t>
       </w:r>
       <w:r>
         <w:rPr>
@@ -1306,58 +1286,64 @@
           <w:i/>
           <w:iCs/>
         </w:rPr>
-        <w:t xml:space="preserve">Gossypium </w:t>
-      </w:r>
-      <w:proofErr w:type="spellStart"/>
+        <w:t>Gossypium hirsutum</w:t>
+      </w:r>
+      <w:r>
+        <w:t xml:space="preserve"> and </w:t>
+      </w:r>
       <w:r>
         <w:rPr>
           <w:i/>
           <w:iCs/>
         </w:rPr>
-        <w:t>hirsutum</w:t>
-      </w:r>
-      <w:proofErr w:type="spellEnd"/>
-      <w:r>
-        <w:t xml:space="preserve"> and </w:t>
+        <w:t>Glycine max</w:t>
+      </w:r>
+      <w:r>
+        <w:t xml:space="preserve">. </w:t>
       </w:r>
       <w:r>
         <w:rPr>
           <w:i/>
           <w:iCs/>
         </w:rPr>
-        <w:t>Glycine max</w:t>
-      </w:r>
-      <w:r>
-        <w:t xml:space="preserve">. </w:t>
+        <w:t>Gossypium hirsutum</w:t>
+      </w:r>
+      <w:r>
+        <w:t xml:space="preserve"> can acquire nutrients via direct uptake pathways or through symbioses with arbuscular mycorrhizal fungi, while </w:t>
       </w:r>
       <w:r>
         <w:rPr>
           <w:i/>
           <w:iCs/>
         </w:rPr>
-        <w:t xml:space="preserve">Gossypium </w:t>
-      </w:r>
-      <w:proofErr w:type="spellStart"/>
+        <w:t>G. max</w:t>
+      </w:r>
+      <w:r>
+        <w:t xml:space="preserve"> can acquire nutrients via direct uptake pathways or through symbioses with nitrogen-fixing bacteria. In the experiment, the authors noted that carbon costs to acquire nitrogen in </w:t>
+      </w:r>
       <w:r>
         <w:rPr>
           <w:i/>
           <w:iCs/>
         </w:rPr>
-        <w:t>hirsutum</w:t>
-      </w:r>
-      <w:proofErr w:type="spellEnd"/>
-      <w:r>
-        <w:t xml:space="preserve"> can acquire nutrients via direct uptake pathways or through symbioses with arbuscular mycorrhizal fungi, while </w:t>
+        <w:t>G. max</w:t>
+      </w:r>
+      <w:r>
+        <w:t xml:space="preserve"> were generally less responsive to increasing soil nitrogen fertilization than </w:t>
       </w:r>
       <w:r>
         <w:rPr>
           <w:i/>
           <w:iCs/>
         </w:rPr>
-        <w:t>G. max</w:t>
-      </w:r>
-      <w:r>
-        <w:t xml:space="preserve"> can acquire nutrients via direct uptake pathways or through symbioses with nitrogen-fixing bacteria. In the experiment, the authors noted that carbon costs to acquire nitrogen in </w:t>
+        <w:t>G. hirsutum</w:t>
+      </w:r>
+      <w:r>
+        <w:t xml:space="preserve">, a pattern that coincided with a reduction in root nodulation with </w:t>
+      </w:r>
+      <w:r>
+        <w:lastRenderedPageBreak/>
+        <w:t xml:space="preserve">increasing fertilization. The authors speculated that this response may have been driven by resource optimization, where </w:t>
       </w:r>
       <w:r>
         <w:rPr>
@@ -1367,60 +1353,18 @@
         <w:t>G. max</w:t>
       </w:r>
       <w:r>
-        <w:t xml:space="preserve"> were generally less responsive to increasing soil nitrogen fertilization than </w:t>
+        <w:t xml:space="preserve"> shifted their dominant mode of nitrogen acquisition from nitrogen fixation to direct uptake with increasing fertilization once costs to acquire nitrogen via direct uptake became less than the costs to acquire nitrogen via nitrogen fixation. However, the authors were not able to make robust conclusions about whether the carbon cost to acquire nitrogen responses </w:t>
+      </w:r>
+      <w:r>
+        <w:t xml:space="preserve">to soil nitrogen fertilization differed between </w:t>
       </w:r>
       <w:r>
         <w:rPr>
           <w:i/>
           <w:iCs/>
         </w:rPr>
-        <w:t xml:space="preserve">G. </w:t>
-      </w:r>
-      <w:proofErr w:type="spellStart"/>
-      <w:r>
-        <w:rPr>
-          <w:i/>
-          <w:iCs/>
-        </w:rPr>
-        <w:t>hirsutum</w:t>
-      </w:r>
-      <w:proofErr w:type="spellEnd"/>
-      <w:r>
-        <w:t xml:space="preserve">, a pattern that coincided with a reduction in root nodulation with </w:t>
-      </w:r>
-      <w:r>
-        <w:lastRenderedPageBreak/>
-        <w:t xml:space="preserve">increasing fertilization. The authors speculated that this response may have been driven by resource optimization, where </w:t>
-      </w:r>
-      <w:r>
-        <w:rPr>
-          <w:i/>
-          <w:iCs/>
-        </w:rPr>
-        <w:t>G. max</w:t>
-      </w:r>
-      <w:r>
-        <w:t xml:space="preserve"> shifted their dominant mode of nitrogen acquisition from nitrogen fixation to direct uptake with increasing fertilization once costs to acquire nitrogen via direct uptake became less than the costs to acquire nitrogen via nitrogen fixation. However, the authors were not able to make robust conclusions about whether the carbon cost to acquire nitrogen responses </w:t>
-      </w:r>
-      <w:r>
-        <w:t xml:space="preserve">to soil nitrogen fertilization differed between </w:t>
-      </w:r>
-      <w:r>
-        <w:rPr>
-          <w:i/>
-          <w:iCs/>
-        </w:rPr>
-        <w:t xml:space="preserve">G. </w:t>
-      </w:r>
-      <w:proofErr w:type="spellStart"/>
-      <w:r>
-        <w:rPr>
-          <w:i/>
-          <w:iCs/>
-        </w:rPr>
-        <w:t>hirsutum</w:t>
-      </w:r>
-      <w:proofErr w:type="spellEnd"/>
+        <w:t>G. hirsutum</w:t>
+      </w:r>
       <w:r>
         <w:t xml:space="preserve"> and </w:t>
       </w:r>
@@ -1747,21 +1691,7 @@
         <w:rPr>
           <w:rFonts w:cs="Times New Roman"/>
         </w:rPr>
-        <w:t xml:space="preserve"> N-</w:t>
-      </w:r>
-      <w:proofErr w:type="spellStart"/>
-      <w:r>
-        <w:rPr>
-          <w:rFonts w:cs="Times New Roman"/>
-        </w:rPr>
-        <w:t>Dure</w:t>
-      </w:r>
-      <w:proofErr w:type="spellEnd"/>
-      <w:r>
-        <w:rPr>
-          <w:rFonts w:cs="Times New Roman"/>
-        </w:rPr>
-        <w:t>™ Soybean,</w:t>
+        <w:t xml:space="preserve"> N-Dure™ Soybean,</w:t>
       </w:r>
       <w:r>
         <w:rPr>
@@ -1861,7 +1791,7 @@
         </w:rPr>
         <w:t xml:space="preserve"> </w:t>
       </w:r>
-      <w:commentRangeStart w:id="1"/>
+      <w:commentRangeStart w:id="0"/>
       <w:r>
         <w:rPr>
           <w:rFonts w:eastAsia="Times New Roman" w:cs="Times New Roman"/>
@@ -1901,13 +1831,13 @@
         </w:rPr>
         <w:t>, 2002)</w:t>
       </w:r>
-      <w:commentRangeEnd w:id="1"/>
+      <w:commentRangeEnd w:id="0"/>
       <w:r>
         <w:rPr>
           <w:rStyle w:val="CommentReference"/>
           <w:rFonts w:eastAsia="Times New Roman" w:cs="Times New Roman"/>
         </w:rPr>
-        <w:commentReference w:id="1"/>
+        <w:commentReference w:id="0"/>
       </w:r>
       <w:r>
         <w:rPr>
@@ -3240,15 +3170,7 @@
         <w:t xml:space="preserve"> then</w:t>
       </w:r>
       <w:r>
-        <w:t xml:space="preserve"> used the '</w:t>
-      </w:r>
-      <w:proofErr w:type="spellStart"/>
-      <w:r>
-        <w:t>emmeans</w:t>
-      </w:r>
-      <w:proofErr w:type="spellEnd"/>
-      <w:r>
-        <w:t xml:space="preserve">' R package </w:t>
+        <w:t xml:space="preserve"> used the 'emmeans' R package </w:t>
       </w:r>
       <w:r>
         <w:fldChar w:fldCharType="begin" w:fldLock="1"/>
@@ -3885,7 +3807,6 @@
                 <w:szCs w:val="22"/>
               </w:rPr>
             </w:pPr>
-            <w:proofErr w:type="spellStart"/>
             <w:r>
               <w:rPr>
                 <w:sz w:val="22"/>
@@ -3893,7 +3814,6 @@
               </w:rPr>
               <w:t>df</w:t>
             </w:r>
-            <w:proofErr w:type="spellEnd"/>
           </w:p>
         </w:tc>
         <w:tc>
@@ -5598,7 +5518,6 @@
                 <w:szCs w:val="22"/>
               </w:rPr>
             </w:pPr>
-            <w:proofErr w:type="spellStart"/>
             <w:r>
               <w:rPr>
                 <w:sz w:val="22"/>
@@ -5606,7 +5525,6 @@
               </w:rPr>
               <w:t>df</w:t>
             </w:r>
-            <w:proofErr w:type="spellEnd"/>
           </w:p>
         </w:tc>
         <w:tc>
@@ -6814,8 +6732,8 @@
       <w:pPr>
         <w:spacing w:line="480" w:lineRule="auto"/>
       </w:pPr>
+      <w:commentRangeStart w:id="1"/>
       <w:commentRangeStart w:id="2"/>
-      <w:commentRangeStart w:id="3"/>
       <w:r>
         <w:rPr>
           <w:b/>
@@ -6833,21 +6751,21 @@
       <w:r>
         <w:t xml:space="preserve"> </w:t>
       </w:r>
-      <w:commentRangeEnd w:id="2"/>
+      <w:commentRangeEnd w:id="1"/>
       <w:r>
         <w:rPr>
           <w:rStyle w:val="CommentReference"/>
           <w:rFonts w:eastAsia="Times New Roman" w:cs="Times New Roman"/>
         </w:rPr>
-        <w:commentReference w:id="2"/>
-      </w:r>
-      <w:commentRangeEnd w:id="3"/>
+        <w:commentReference w:id="1"/>
+      </w:r>
+      <w:commentRangeEnd w:id="2"/>
       <w:r>
         <w:rPr>
           <w:rStyle w:val="CommentReference"/>
           <w:rFonts w:eastAsia="Times New Roman" w:cs="Times New Roman"/>
         </w:rPr>
-        <w:commentReference w:id="3"/>
+        <w:commentReference w:id="2"/>
       </w:r>
       <w:r>
         <w:t>Effects</w:t>
@@ -7210,8 +7128,8 @@
           <w:bCs/>
         </w:rPr>
       </w:pPr>
+      <w:commentRangeStart w:id="3"/>
       <w:commentRangeStart w:id="4"/>
-      <w:commentRangeStart w:id="5"/>
       <w:r>
         <w:rPr>
           <w:b/>
@@ -7229,21 +7147,21 @@
       <w:r>
         <w:t xml:space="preserve"> </w:t>
       </w:r>
-      <w:commentRangeEnd w:id="4"/>
+      <w:commentRangeEnd w:id="3"/>
       <w:r>
         <w:rPr>
           <w:rStyle w:val="CommentReference"/>
           <w:rFonts w:eastAsia="Times New Roman" w:cs="Times New Roman"/>
         </w:rPr>
-        <w:commentReference w:id="4"/>
-      </w:r>
-      <w:commentRangeEnd w:id="5"/>
+        <w:commentReference w:id="3"/>
+      </w:r>
+      <w:commentRangeEnd w:id="4"/>
       <w:r>
         <w:rPr>
           <w:rStyle w:val="CommentReference"/>
           <w:rFonts w:eastAsia="Times New Roman" w:cs="Times New Roman"/>
         </w:rPr>
-        <w:commentReference w:id="5"/>
+        <w:commentReference w:id="4"/>
       </w:r>
       <w:r>
         <w:t>Effects</w:t>
@@ -7466,27 +7384,19 @@
       </w:r>
       <w:r>
         <w:lastRenderedPageBreak/>
-        <w:t>plants with and without symbioses with nitrogen fixing bacteria had more similar carbon costs to acquire nitrogen when soil nitrogen availability was high, compared to that when it was low (</w:t>
-      </w:r>
-      <w:proofErr w:type="spellStart"/>
-      <w:r>
-        <w:t>Perkowski</w:t>
-      </w:r>
-      <w:proofErr w:type="spellEnd"/>
-      <w:r>
-        <w:t xml:space="preserve"> et al., 2021). The difference may help to explain the greater prevalence of plants capable of symbiotic nitrogen fixation where soil nitrogen availability is low (e.g., </w:t>
-      </w:r>
-      <w:commentRangeStart w:id="6"/>
+        <w:t xml:space="preserve">plants with and without symbioses with nitrogen fixing bacteria had more similar carbon costs to acquire nitrogen when soil nitrogen availability was high, compared to that when it was low (Perkowski et al., 2021). The difference may help to explain the greater prevalence of plants capable of symbiotic nitrogen fixation where soil nitrogen availability is low (e.g., </w:t>
+      </w:r>
+      <w:commentRangeStart w:id="5"/>
       <w:r>
         <w:t>Monks et al., 2012</w:t>
       </w:r>
-      <w:commentRangeEnd w:id="6"/>
+      <w:commentRangeEnd w:id="5"/>
       <w:r>
         <w:rPr>
           <w:rStyle w:val="CommentReference"/>
           <w:rFonts w:eastAsia="Times New Roman" w:cs="Times New Roman"/>
         </w:rPr>
-        <w:commentReference w:id="6"/>
+        <w:commentReference w:id="5"/>
       </w:r>
       <w:r>
         <w:t>), as expected from theory (</w:t>
@@ -7585,7 +7495,7 @@
       <w:r>
         <w:t>with targeted model experiments (</w:t>
       </w:r>
-      <w:commentRangeStart w:id="7"/>
+      <w:commentRangeStart w:id="6"/>
       <w:r>
         <w:t xml:space="preserve">e.g., </w:t>
       </w:r>
@@ -7597,13 +7507,13 @@
       <w:r>
         <w:t xml:space="preserve"> et al., 2014</w:t>
       </w:r>
-      <w:commentRangeEnd w:id="7"/>
+      <w:commentRangeEnd w:id="6"/>
       <w:r>
         <w:rPr>
           <w:rStyle w:val="CommentReference"/>
           <w:rFonts w:eastAsia="Times New Roman" w:cs="Times New Roman"/>
         </w:rPr>
-        <w:commentReference w:id="7"/>
+        <w:commentReference w:id="6"/>
       </w:r>
       <w:r>
         <w:t>)</w:t>
@@ -7665,7 +7575,7 @@
       <w:r>
         <w:t>Theory suggests that increasing nitrogen availability (from soil or symbionts) should increase relative plant investment in aboveground tissues (</w:t>
       </w:r>
-      <w:commentRangeStart w:id="8"/>
+      <w:commentRangeStart w:id="7"/>
       <w:proofErr w:type="spellStart"/>
       <w:r>
         <w:t>Ågren</w:t>
@@ -7674,13 +7584,13 @@
       <w:r>
         <w:t xml:space="preserve"> and Franklin, 2003</w:t>
       </w:r>
-      <w:commentRangeEnd w:id="8"/>
+      <w:commentRangeEnd w:id="7"/>
       <w:r>
         <w:rPr>
           <w:rStyle w:val="CommentReference"/>
           <w:rFonts w:eastAsia="Times New Roman" w:cs="Times New Roman"/>
         </w:rPr>
-        <w:commentReference w:id="8"/>
+        <w:commentReference w:id="7"/>
       </w:r>
       <w:r>
         <w:t>), as we saw here. And, indeed, meta-analyses find consistent positive stim</w:t>
@@ -7793,8 +7703,6 @@
         <w:spacing w:line="480" w:lineRule="auto"/>
         <w:ind w:left="720"/>
       </w:pPr>
-      <w:commentRangeStart w:id="9"/>
-      <w:commentRangeEnd w:id="9"/>
     </w:p>
     <w:p>
       <w:pPr>
@@ -8192,7 +8100,7 @@
       <w:r>
         <w:t xml:space="preserve">. All R code and data for this manuscript are available in a GitHub repository at </w:t>
       </w:r>
-      <w:commentRangeStart w:id="10"/>
+      <w:commentRangeStart w:id="8"/>
       <w:r>
         <w:t xml:space="preserve">&lt;insert URL here&gt; (&lt;insert DOI from </w:t>
       </w:r>
@@ -8204,13 +8112,13 @@
       <w:r>
         <w:t xml:space="preserve"> here&gt;)</w:t>
       </w:r>
-      <w:commentRangeEnd w:id="10"/>
+      <w:commentRangeEnd w:id="8"/>
       <w:r>
         <w:rPr>
           <w:rStyle w:val="CommentReference"/>
           <w:rFonts w:eastAsia="Times New Roman" w:cs="Times New Roman"/>
         </w:rPr>
-        <w:commentReference w:id="10"/>
+        <w:commentReference w:id="8"/>
       </w:r>
       <w:r>
         <w:t>.</w:t>
@@ -8261,8 +8169,8 @@
 </file>
 
 <file path=word/comments.xml><?xml version="1.0" encoding="utf-8"?>
-<w:comments xmlns:wpc="http://schemas.microsoft.com/office/word/2010/wordprocessingCanvas" xmlns:cx="http://schemas.microsoft.com/office/drawing/2014/chartex" xmlns:cx1="http://schemas.microsoft.com/office/drawing/2015/9/8/chartex" xmlns:cx2="http://schemas.microsoft.com/office/drawing/2015/10/21/chartex" xmlns:cx3="http://schemas.microsoft.com/office/drawing/2016/5/9/chartex" xmlns:cx4="http://schemas.microsoft.com/office/drawing/2016/5/10/chartex" xmlns:cx5="http://schemas.microsoft.com/office/drawing/2016/5/11/chartex" xmlns:cx6="http://schemas.microsoft.com/office/drawing/2016/5/12/chartex" xmlns:cx7="http://schemas.microsoft.com/office/drawing/2016/5/13/chartex" xmlns:cx8="http://schemas.microsoft.com/office/drawing/2016/5/14/chartex" xmlns:mc="http://schemas.openxmlformats.org/markup-compatibility/2006" xmlns:aink="http://schemas.microsoft.com/office/drawing/2016/ink" xmlns:am3d="http://schemas.microsoft.com/office/drawing/2017/model3d" xmlns:o="urn:schemas-microsoft-com:office:office" xmlns:r="http://schemas.openxmlformats.org/officeDocument/2006/relationships" xmlns:m="http://schemas.openxmlformats.org/officeDocument/2006/math" xmlns:v="urn:schemas-microsoft-com:vml" xmlns:wp14="http://schemas.microsoft.com/office/word/2010/wordprocessingDrawing" xmlns:wp="http://schemas.openxmlformats.org/drawingml/2006/wordprocessingDrawing" xmlns:w10="urn:schemas-microsoft-com:office:word" xmlns:w="http://schemas.openxmlformats.org/wordprocessingml/2006/main" xmlns:w14="http://schemas.microsoft.com/office/word/2010/wordml" xmlns:w15="http://schemas.microsoft.com/office/word/2012/wordml" xmlns:w16cid="http://schemas.microsoft.com/office/word/2016/wordml/cid" xmlns:w16se="http://schemas.microsoft.com/office/word/2015/wordml/symex" xmlns:wpg="http://schemas.microsoft.com/office/word/2010/wordprocessingGroup" xmlns:wpi="http://schemas.microsoft.com/office/word/2010/wordprocessingInk" xmlns:wne="http://schemas.microsoft.com/office/word/2006/wordml" xmlns:wps="http://schemas.microsoft.com/office/word/2010/wordprocessingShape" mc:Ignorable="w14 w15 w16se w16cid wp14">
-  <w:comment w:id="1" w:author="Nick Smith" w:date="2023-11-27T14:01:00Z" w:initials="NGS">
+<w:comments xmlns:wpc="http://schemas.microsoft.com/office/word/2010/wordprocessingCanvas" xmlns:cx="http://schemas.microsoft.com/office/drawing/2014/chartex" xmlns:cx1="http://schemas.microsoft.com/office/drawing/2015/9/8/chartex" xmlns:cx2="http://schemas.microsoft.com/office/drawing/2015/10/21/chartex" xmlns:cx3="http://schemas.microsoft.com/office/drawing/2016/5/9/chartex" xmlns:cx4="http://schemas.microsoft.com/office/drawing/2016/5/10/chartex" xmlns:cx5="http://schemas.microsoft.com/office/drawing/2016/5/11/chartex" xmlns:cx6="http://schemas.microsoft.com/office/drawing/2016/5/12/chartex" xmlns:cx7="http://schemas.microsoft.com/office/drawing/2016/5/13/chartex" xmlns:cx8="http://schemas.microsoft.com/office/drawing/2016/5/14/chartex" xmlns:mc="http://schemas.openxmlformats.org/markup-compatibility/2006" xmlns:aink="http://schemas.microsoft.com/office/drawing/2016/ink" xmlns:am3d="http://schemas.microsoft.com/office/drawing/2017/model3d" xmlns:o="urn:schemas-microsoft-com:office:office" xmlns:oel="http://schemas.microsoft.com/office/2019/extlst" xmlns:r="http://schemas.openxmlformats.org/officeDocument/2006/relationships" xmlns:m="http://schemas.openxmlformats.org/officeDocument/2006/math" xmlns:v="urn:schemas-microsoft-com:vml" xmlns:wp14="http://schemas.microsoft.com/office/word/2010/wordprocessingDrawing" xmlns:wp="http://schemas.openxmlformats.org/drawingml/2006/wordprocessingDrawing" xmlns:w10="urn:schemas-microsoft-com:office:word" xmlns:w="http://schemas.openxmlformats.org/wordprocessingml/2006/main" xmlns:w14="http://schemas.microsoft.com/office/word/2010/wordml" xmlns:w15="http://schemas.microsoft.com/office/word/2012/wordml" xmlns:w16cex="http://schemas.microsoft.com/office/word/2018/wordml/cex" xmlns:w16cid="http://schemas.microsoft.com/office/word/2016/wordml/cid" xmlns:w16="http://schemas.microsoft.com/office/word/2018/wordml" xmlns:w16sdtdh="http://schemas.microsoft.com/office/word/2020/wordml/sdtdatahash" xmlns:w16se="http://schemas.microsoft.com/office/word/2015/wordml/symex" xmlns:wpg="http://schemas.microsoft.com/office/word/2010/wordprocessingGroup" xmlns:wpi="http://schemas.microsoft.com/office/word/2010/wordprocessingInk" xmlns:wne="http://schemas.microsoft.com/office/word/2006/wordml" xmlns:wps="http://schemas.microsoft.com/office/word/2010/wordprocessingShape" mc:Ignorable="w14 w15 w16se w16cid w16 w16cex w16sdtdh wp14">
+  <w:comment w:id="0" w:author="Nick Smith" w:date="2023-11-27T14:01:00Z" w:initials="NGS">
     <w:p>
       <w:pPr>
         <w:pStyle w:val="CommentText"/>
@@ -8321,37 +8229,12 @@
       <w:pPr>
         <w:pStyle w:val="CommentText"/>
       </w:pPr>
-      <w:proofErr w:type="spellStart"/>
       <w:r>
         <w:rPr>
           <w:sz w:val="24"/>
           <w:szCs w:val="24"/>
         </w:rPr>
-        <w:t>Scouten</w:t>
-      </w:r>
-      <w:proofErr w:type="spellEnd"/>
-      <w:r>
-        <w:rPr>
-          <w:sz w:val="24"/>
-          <w:szCs w:val="24"/>
-        </w:rPr>
-        <w:t xml:space="preserve">, A. J., &amp; </w:t>
-      </w:r>
-      <w:proofErr w:type="spellStart"/>
-      <w:r>
-        <w:rPr>
-          <w:sz w:val="24"/>
-          <w:szCs w:val="24"/>
-        </w:rPr>
-        <w:t>Beuchat</w:t>
-      </w:r>
-      <w:proofErr w:type="spellEnd"/>
-      <w:r>
-        <w:rPr>
-          <w:sz w:val="24"/>
-          <w:szCs w:val="24"/>
-        </w:rPr>
-        <w:t xml:space="preserve">, L. R. (2002). Combined effects of chemical, heat and ultrasound treatments to kill Salmonella and Escherichia coli O157:H7 on alfalfa seeds. </w:t>
+        <w:t xml:space="preserve">Scouten, A. J., &amp; Beuchat, L. R. (2002). Combined effects of chemical, heat and ultrasound treatments to kill Salmonella and Escherichia coli O157:H7 on alfalfa seeds. </w:t>
       </w:r>
       <w:r>
         <w:rPr>
@@ -8387,7 +8270,7 @@
       </w:r>
     </w:p>
   </w:comment>
-  <w:comment w:id="2" w:author="Nick Smith" w:date="2023-11-17T13:10:00Z" w:initials="NGS">
+  <w:comment w:id="1" w:author="Nick Smith" w:date="2023-11-17T13:10:00Z" w:initials="NGS">
     <w:p>
       <w:pPr>
         <w:pStyle w:val="CommentText"/>
@@ -8403,7 +8286,7 @@
       </w:r>
     </w:p>
   </w:comment>
-  <w:comment w:id="3" w:author="Nick Smith" w:date="2023-11-27T14:02:00Z" w:initials="NGS">
+  <w:comment w:id="2" w:author="Nick Smith" w:date="2023-11-27T14:02:00Z" w:initials="NGS">
     <w:p>
       <w:pPr>
         <w:pStyle w:val="CommentText"/>
@@ -8419,7 +8302,7 @@
       </w:r>
     </w:p>
   </w:comment>
-  <w:comment w:id="4" w:author="Nick Smith" w:date="2023-11-17T13:12:00Z" w:initials="NGS">
+  <w:comment w:id="3" w:author="Nick Smith" w:date="2023-11-17T13:12:00Z" w:initials="NGS">
     <w:p>
       <w:pPr>
         <w:pStyle w:val="CommentText"/>
@@ -8435,7 +8318,7 @@
       </w:r>
     </w:p>
   </w:comment>
-  <w:comment w:id="5" w:author="Nick Smith" w:date="2023-11-27T14:02:00Z" w:initials="NGS">
+  <w:comment w:id="4" w:author="Nick Smith" w:date="2023-11-27T14:02:00Z" w:initials="NGS">
     <w:p>
       <w:pPr>
         <w:pStyle w:val="CommentText"/>
@@ -8451,7 +8334,7 @@
       </w:r>
     </w:p>
   </w:comment>
-  <w:comment w:id="6" w:author="Nick Smith" w:date="2023-11-27T14:46:00Z" w:initials="NGS">
+  <w:comment w:id="5" w:author="Nick Smith" w:date="2023-11-27T14:46:00Z" w:initials="NGS">
     <w:p>
       <w:pPr>
         <w:rPr>
@@ -8472,29 +8355,69 @@
         </w:rPr>
         <w:t xml:space="preserve">Monks A, </w:t>
       </w:r>
-      <w:proofErr w:type="spellStart"/>
       <w:r>
         <w:rPr>
           <w:rFonts w:eastAsia="Times New Roman" w:cs="Times New Roman"/>
           <w:b/>
           <w:bCs/>
         </w:rPr>
-        <w:t>Cieraad</w:t>
-      </w:r>
-      <w:proofErr w:type="spellEnd"/>
+        <w:t>Cieraad E, Burrows L, Walker S</w:t>
+      </w:r>
+      <w:r>
+        <w:rPr>
+          <w:rFonts w:eastAsia="Times New Roman" w:cs="Times New Roman"/>
+        </w:rPr>
+        <w:t xml:space="preserve">. 2012. Higher relative performance at low soil nitrogen and moisture predicts field distribution of nitrogen-fixing plants. Plant and Soil </w:t>
+      </w:r>
       <w:r>
         <w:rPr>
           <w:rFonts w:eastAsia="Times New Roman" w:cs="Times New Roman"/>
           <w:b/>
           <w:bCs/>
         </w:rPr>
-        <w:t xml:space="preserve"> E, Burrows L, Walker S</w:t>
+        <w:t>359</w:t>
       </w:r>
       <w:r>
         <w:rPr>
           <w:rFonts w:eastAsia="Times New Roman" w:cs="Times New Roman"/>
         </w:rPr>
-        <w:t xml:space="preserve">. 2012. Higher relative performance at low soil nitrogen and moisture predicts field distribution of nitrogen-fixing plants. Plant and Soil </w:t>
+        <w:t>, 363–374.</w:t>
+      </w:r>
+    </w:p>
+    <w:p>
+      <w:pPr>
+        <w:pStyle w:val="CommentText"/>
+      </w:pPr>
+    </w:p>
+  </w:comment>
+  <w:comment w:id="6" w:author="Nick Smith" w:date="2023-11-27T15:03:00Z" w:initials="NGS">
+    <w:p>
+      <w:pPr>
+        <w:pStyle w:val="CommentText"/>
+      </w:pPr>
+      <w:r>
+        <w:rPr>
+          <w:rStyle w:val="CommentReference"/>
+        </w:rPr>
+        <w:annotationRef/>
+      </w:r>
+      <w:r>
+        <w:t>Better FUN paper?</w:t>
+      </w:r>
+    </w:p>
+  </w:comment>
+  <w:comment w:id="7" w:author="Nick Smith" w:date="2023-11-27T15:17:00Z" w:initials="NGS">
+    <w:p>
+      <w:pPr>
+        <w:rPr>
+          <w:rFonts w:eastAsia="Times New Roman" w:cs="Times New Roman"/>
+        </w:rPr>
+      </w:pPr>
+      <w:r>
+        <w:rPr>
+          <w:rStyle w:val="CommentReference"/>
+        </w:rPr>
+        <w:annotationRef/>
       </w:r>
       <w:r>
         <w:rPr>
@@ -8502,49 +8425,13 @@
           <w:b/>
           <w:bCs/>
         </w:rPr>
-        <w:t>359</w:t>
+        <w:t>ÅGREN GI, FRANKLIN O</w:t>
       </w:r>
       <w:r>
         <w:rPr>
           <w:rFonts w:eastAsia="Times New Roman" w:cs="Times New Roman"/>
         </w:rPr>
-        <w:t>, 363–374.</w:t>
-      </w:r>
-    </w:p>
-    <w:p>
-      <w:pPr>
-        <w:pStyle w:val="CommentText"/>
-      </w:pPr>
-    </w:p>
-  </w:comment>
-  <w:comment w:id="7" w:author="Nick Smith" w:date="2023-11-27T15:03:00Z" w:initials="NGS">
-    <w:p>
-      <w:pPr>
-        <w:pStyle w:val="CommentText"/>
-      </w:pPr>
-      <w:r>
-        <w:rPr>
-          <w:rStyle w:val="CommentReference"/>
-        </w:rPr>
-        <w:annotationRef/>
-      </w:r>
-      <w:r>
-        <w:t>Better FUN paper?</w:t>
-      </w:r>
-    </w:p>
-  </w:comment>
-  <w:comment w:id="8" w:author="Nick Smith" w:date="2023-11-27T15:17:00Z" w:initials="NGS">
-    <w:p>
-      <w:pPr>
-        <w:rPr>
-          <w:rFonts w:eastAsia="Times New Roman" w:cs="Times New Roman"/>
-        </w:rPr>
-      </w:pPr>
-      <w:r>
-        <w:rPr>
-          <w:rStyle w:val="CommentReference"/>
-        </w:rPr>
-        <w:annotationRef/>
+        <w:t xml:space="preserve">. 2003. Root : Shoot Ratios, Optimization and Nitrogen Productivity. Annals of Botany </w:t>
       </w:r>
       <w:r>
         <w:rPr>
@@ -8552,45 +8439,17 @@
           <w:b/>
           <w:bCs/>
         </w:rPr>
-        <w:t>ÅGREN GI, FRANKLIN O</w:t>
+        <w:t>92</w:t>
       </w:r>
       <w:r>
         <w:rPr>
           <w:rFonts w:eastAsia="Times New Roman" w:cs="Times New Roman"/>
         </w:rPr>
-        <w:t xml:space="preserve">. 2003. </w:t>
-      </w:r>
-      <w:proofErr w:type="gramStart"/>
-      <w:r>
-        <w:rPr>
-          <w:rFonts w:eastAsia="Times New Roman" w:cs="Times New Roman"/>
-        </w:rPr>
-        <w:t>Root :</w:t>
-      </w:r>
-      <w:proofErr w:type="gramEnd"/>
-      <w:r>
-        <w:rPr>
-          <w:rFonts w:eastAsia="Times New Roman" w:cs="Times New Roman"/>
-        </w:rPr>
-        <w:t xml:space="preserve"> Shoot Ratios, Optimization and Nitrogen Productivity. Annals of Botany </w:t>
-      </w:r>
-      <w:r>
-        <w:rPr>
-          <w:rFonts w:eastAsia="Times New Roman" w:cs="Times New Roman"/>
-          <w:b/>
-          <w:bCs/>
-        </w:rPr>
-        <w:t>92</w:t>
-      </w:r>
-      <w:r>
-        <w:rPr>
-          <w:rFonts w:eastAsia="Times New Roman" w:cs="Times New Roman"/>
-        </w:rPr>
         <w:t>, 795–800.</w:t>
       </w:r>
     </w:p>
   </w:comment>
-  <w:comment w:id="10" w:author="Nick Smith" w:date="2023-11-27T15:44:00Z" w:initials="NGS">
+  <w:comment w:id="8" w:author="Nick Smith" w:date="2023-11-27T15:44:00Z" w:initials="NGS">
     <w:p>
       <w:pPr>
         <w:pStyle w:val="CommentText"/>
@@ -8604,18 +8463,16 @@
       <w:r>
         <w:t xml:space="preserve">For </w:t>
       </w:r>
-      <w:proofErr w:type="spellStart"/>
       <w:r>
         <w:t>evan</w:t>
       </w:r>
-      <w:proofErr w:type="spellEnd"/>
     </w:p>
   </w:comment>
 </w:comments>
 </file>
 
 <file path=word/commentsExtended.xml><?xml version="1.0" encoding="utf-8"?>
-<w15:commentsEx xmlns:wpc="http://schemas.microsoft.com/office/word/2010/wordprocessingCanvas" xmlns:cx="http://schemas.microsoft.com/office/drawing/2014/chartex" xmlns:cx1="http://schemas.microsoft.com/office/drawing/2015/9/8/chartex" xmlns:cx2="http://schemas.microsoft.com/office/drawing/2015/10/21/chartex" xmlns:cx3="http://schemas.microsoft.com/office/drawing/2016/5/9/chartex" xmlns:cx4="http://schemas.microsoft.com/office/drawing/2016/5/10/chartex" xmlns:cx5="http://schemas.microsoft.com/office/drawing/2016/5/11/chartex" xmlns:cx6="http://schemas.microsoft.com/office/drawing/2016/5/12/chartex" xmlns:cx7="http://schemas.microsoft.com/office/drawing/2016/5/13/chartex" xmlns:cx8="http://schemas.microsoft.com/office/drawing/2016/5/14/chartex" xmlns:mc="http://schemas.openxmlformats.org/markup-compatibility/2006" xmlns:aink="http://schemas.microsoft.com/office/drawing/2016/ink" xmlns:am3d="http://schemas.microsoft.com/office/drawing/2017/model3d" xmlns:o="urn:schemas-microsoft-com:office:office" xmlns:r="http://schemas.openxmlformats.org/officeDocument/2006/relationships" xmlns:m="http://schemas.openxmlformats.org/officeDocument/2006/math" xmlns:v="urn:schemas-microsoft-com:vml" xmlns:wp14="http://schemas.microsoft.com/office/word/2010/wordprocessingDrawing" xmlns:wp="http://schemas.openxmlformats.org/drawingml/2006/wordprocessingDrawing" xmlns:w10="urn:schemas-microsoft-com:office:word" xmlns:w="http://schemas.openxmlformats.org/wordprocessingml/2006/main" xmlns:w14="http://schemas.microsoft.com/office/word/2010/wordml" xmlns:w15="http://schemas.microsoft.com/office/word/2012/wordml" xmlns:w16cid="http://schemas.microsoft.com/office/word/2016/wordml/cid" xmlns:w16se="http://schemas.microsoft.com/office/word/2015/wordml/symex" xmlns:wpg="http://schemas.microsoft.com/office/word/2010/wordprocessingGroup" xmlns:wpi="http://schemas.microsoft.com/office/word/2010/wordprocessingInk" xmlns:wne="http://schemas.microsoft.com/office/word/2006/wordml" xmlns:wps="http://schemas.microsoft.com/office/word/2010/wordprocessingShape" mc:Ignorable="w14 w15 w16se w16cid wp14">
+<w15:commentsEx xmlns:wpc="http://schemas.microsoft.com/office/word/2010/wordprocessingCanvas" xmlns:cx="http://schemas.microsoft.com/office/drawing/2014/chartex" xmlns:cx1="http://schemas.microsoft.com/office/drawing/2015/9/8/chartex" xmlns:cx2="http://schemas.microsoft.com/office/drawing/2015/10/21/chartex" xmlns:cx3="http://schemas.microsoft.com/office/drawing/2016/5/9/chartex" xmlns:cx4="http://schemas.microsoft.com/office/drawing/2016/5/10/chartex" xmlns:cx5="http://schemas.microsoft.com/office/drawing/2016/5/11/chartex" xmlns:cx6="http://schemas.microsoft.com/office/drawing/2016/5/12/chartex" xmlns:cx7="http://schemas.microsoft.com/office/drawing/2016/5/13/chartex" xmlns:cx8="http://schemas.microsoft.com/office/drawing/2016/5/14/chartex" xmlns:mc="http://schemas.openxmlformats.org/markup-compatibility/2006" xmlns:aink="http://schemas.microsoft.com/office/drawing/2016/ink" xmlns:am3d="http://schemas.microsoft.com/office/drawing/2017/model3d" xmlns:o="urn:schemas-microsoft-com:office:office" xmlns:oel="http://schemas.microsoft.com/office/2019/extlst" xmlns:r="http://schemas.openxmlformats.org/officeDocument/2006/relationships" xmlns:m="http://schemas.openxmlformats.org/officeDocument/2006/math" xmlns:v="urn:schemas-microsoft-com:vml" xmlns:wp14="http://schemas.microsoft.com/office/word/2010/wordprocessingDrawing" xmlns:wp="http://schemas.openxmlformats.org/drawingml/2006/wordprocessingDrawing" xmlns:w10="urn:schemas-microsoft-com:office:word" xmlns:w="http://schemas.openxmlformats.org/wordprocessingml/2006/main" xmlns:w14="http://schemas.microsoft.com/office/word/2010/wordml" xmlns:w15="http://schemas.microsoft.com/office/word/2012/wordml" xmlns:w16cex="http://schemas.microsoft.com/office/word/2018/wordml/cex" xmlns:w16cid="http://schemas.microsoft.com/office/word/2016/wordml/cid" xmlns:w16="http://schemas.microsoft.com/office/word/2018/wordml" xmlns:w16sdtdh="http://schemas.microsoft.com/office/word/2020/wordml/sdtdatahash" xmlns:w16se="http://schemas.microsoft.com/office/word/2015/wordml/symex" xmlns:wpg="http://schemas.microsoft.com/office/word/2010/wordprocessingGroup" xmlns:wpi="http://schemas.microsoft.com/office/word/2010/wordprocessingInk" xmlns:wne="http://schemas.microsoft.com/office/word/2006/wordml" xmlns:wps="http://schemas.microsoft.com/office/word/2010/wordprocessingShape" mc:Ignorable="w14 w15 w16se w16cid w16 w16cex w16sdtdh wp14">
   <w15:commentEx w15:paraId="4FD698A7" w15:done="0"/>
   <w15:commentEx w15:paraId="1FA65872" w15:done="0"/>
   <w15:commentEx w15:paraId="7CD0B289" w15:paraIdParent="1FA65872" w15:done="0"/>
@@ -8628,15 +8485,8 @@
 </w15:commentsEx>
 </file>
 
-<file path=word/commentsExtensible.xml><?xml version="1.0" encoding="utf-8"?>
-<w16cex:commentsExtensible xmlns:wpc="http://schemas.microsoft.com/office/word/2010/wordprocessingCanvas" xmlns:cx="http://schemas.microsoft.com/office/drawing/2014/chartex" xmlns:cx1="http://schemas.microsoft.com/office/drawing/2015/9/8/chartex" xmlns:cx2="http://schemas.microsoft.com/office/drawing/2015/10/21/chartex" xmlns:cx3="http://schemas.microsoft.com/office/drawing/2016/5/9/chartex" xmlns:cx4="http://schemas.microsoft.com/office/drawing/2016/5/10/chartex" xmlns:cx5="http://schemas.microsoft.com/office/drawing/2016/5/11/chartex" xmlns:cx6="http://schemas.microsoft.com/office/drawing/2016/5/12/chartex" xmlns:cx7="http://schemas.microsoft.com/office/drawing/2016/5/13/chartex" xmlns:cx8="http://schemas.microsoft.com/office/drawing/2016/5/14/chartex" xmlns:mc="http://schemas.openxmlformats.org/markup-compatibility/2006" xmlns:aink="http://schemas.microsoft.com/office/drawing/2016/ink" xmlns:am3d="http://schemas.microsoft.com/office/drawing/2017/model3d" xmlns:o="urn:schemas-microsoft-com:office:office" xmlns:oel="http://schemas.microsoft.com/office/2019/extlst" xmlns:r="http://schemas.openxmlformats.org/officeDocument/2006/relationships" xmlns:m="http://schemas.openxmlformats.org/officeDocument/2006/math" xmlns:v="urn:schemas-microsoft-com:vml" xmlns:wp14="http://schemas.microsoft.com/office/word/2010/wordprocessingDrawing" xmlns:wp="http://schemas.openxmlformats.org/drawingml/2006/wordprocessingDrawing" xmlns:w10="urn:schemas-microsoft-com:office:word" xmlns:w="http://schemas.openxmlformats.org/wordprocessingml/2006/main" xmlns:w14="http://schemas.microsoft.com/office/word/2010/wordml" xmlns:w15="http://schemas.microsoft.com/office/word/2012/wordml" xmlns:w16cex="http://schemas.microsoft.com/office/word/2018/wordml/cex" xmlns:w16cid="http://schemas.microsoft.com/office/word/2016/wordml/cid" xmlns:w16="http://schemas.microsoft.com/office/word/2018/wordml" xmlns:w16sdtdh="http://schemas.microsoft.com/office/word/2020/wordml/sdtdatahash" xmlns:w16se="http://schemas.microsoft.com/office/word/2015/wordml/symex" xmlns:wpg="http://schemas.microsoft.com/office/word/2010/wordprocessingGroup" xmlns:wpi="http://schemas.microsoft.com/office/word/2010/wordprocessingInk" xmlns:wne="http://schemas.microsoft.com/office/word/2006/wordml" xmlns:wps="http://schemas.microsoft.com/office/word/2010/wordprocessingShape" mc:Ignorable="w14 w15 w16se w16cid w16 w16cex w16sdtdh wp14">
-  <w16cex:commentExtensible w16cex:durableId="262DED54" w16cex:dateUtc="2022-05-17T14:45:00Z"/>
-  <w16cex:commentExtensible w16cex:durableId="2628DEDC" w16cex:dateUtc="2022-05-13T18:42:00Z"/>
-</w16cex:commentsExtensible>
-</file>
-
 <file path=word/commentsIds.xml><?xml version="1.0" encoding="utf-8"?>
-<w16cid:commentsIds xmlns:wpc="http://schemas.microsoft.com/office/word/2010/wordprocessingCanvas" xmlns:cx="http://schemas.microsoft.com/office/drawing/2014/chartex" xmlns:cx1="http://schemas.microsoft.com/office/drawing/2015/9/8/chartex" xmlns:cx2="http://schemas.microsoft.com/office/drawing/2015/10/21/chartex" xmlns:cx3="http://schemas.microsoft.com/office/drawing/2016/5/9/chartex" xmlns:cx4="http://schemas.microsoft.com/office/drawing/2016/5/10/chartex" xmlns:cx5="http://schemas.microsoft.com/office/drawing/2016/5/11/chartex" xmlns:cx6="http://schemas.microsoft.com/office/drawing/2016/5/12/chartex" xmlns:cx7="http://schemas.microsoft.com/office/drawing/2016/5/13/chartex" xmlns:cx8="http://schemas.microsoft.com/office/drawing/2016/5/14/chartex" xmlns:mc="http://schemas.openxmlformats.org/markup-compatibility/2006" xmlns:aink="http://schemas.microsoft.com/office/drawing/2016/ink" xmlns:am3d="http://schemas.microsoft.com/office/drawing/2017/model3d" xmlns:o="urn:schemas-microsoft-com:office:office" xmlns:r="http://schemas.openxmlformats.org/officeDocument/2006/relationships" xmlns:m="http://schemas.openxmlformats.org/officeDocument/2006/math" xmlns:v="urn:schemas-microsoft-com:vml" xmlns:wp14="http://schemas.microsoft.com/office/word/2010/wordprocessingDrawing" xmlns:wp="http://schemas.openxmlformats.org/drawingml/2006/wordprocessingDrawing" xmlns:w10="urn:schemas-microsoft-com:office:word" xmlns:w="http://schemas.openxmlformats.org/wordprocessingml/2006/main" xmlns:w14="http://schemas.microsoft.com/office/word/2010/wordml" xmlns:w15="http://schemas.microsoft.com/office/word/2012/wordml" xmlns:w16cid="http://schemas.microsoft.com/office/word/2016/wordml/cid" xmlns:w16se="http://schemas.microsoft.com/office/word/2015/wordml/symex" xmlns:wpg="http://schemas.microsoft.com/office/word/2010/wordprocessingGroup" xmlns:wpi="http://schemas.microsoft.com/office/word/2010/wordprocessingInk" xmlns:wne="http://schemas.microsoft.com/office/word/2006/wordml" xmlns:wps="http://schemas.microsoft.com/office/word/2010/wordprocessingShape" mc:Ignorable="w14 w15 w16se w16cid wp14">
+<w16cid:commentsIds xmlns:wpc="http://schemas.microsoft.com/office/word/2010/wordprocessingCanvas" xmlns:cx="http://schemas.microsoft.com/office/drawing/2014/chartex" xmlns:cx1="http://schemas.microsoft.com/office/drawing/2015/9/8/chartex" xmlns:cx2="http://schemas.microsoft.com/office/drawing/2015/10/21/chartex" xmlns:cx3="http://schemas.microsoft.com/office/drawing/2016/5/9/chartex" xmlns:cx4="http://schemas.microsoft.com/office/drawing/2016/5/10/chartex" xmlns:cx5="http://schemas.microsoft.com/office/drawing/2016/5/11/chartex" xmlns:cx6="http://schemas.microsoft.com/office/drawing/2016/5/12/chartex" xmlns:cx7="http://schemas.microsoft.com/office/drawing/2016/5/13/chartex" xmlns:cx8="http://schemas.microsoft.com/office/drawing/2016/5/14/chartex" xmlns:mc="http://schemas.openxmlformats.org/markup-compatibility/2006" xmlns:aink="http://schemas.microsoft.com/office/drawing/2016/ink" xmlns:am3d="http://schemas.microsoft.com/office/drawing/2017/model3d" xmlns:o="urn:schemas-microsoft-com:office:office" xmlns:oel="http://schemas.microsoft.com/office/2019/extlst" xmlns:r="http://schemas.openxmlformats.org/officeDocument/2006/relationships" xmlns:m="http://schemas.openxmlformats.org/officeDocument/2006/math" xmlns:v="urn:schemas-microsoft-com:vml" xmlns:wp14="http://schemas.microsoft.com/office/word/2010/wordprocessingDrawing" xmlns:wp="http://schemas.openxmlformats.org/drawingml/2006/wordprocessingDrawing" xmlns:w10="urn:schemas-microsoft-com:office:word" xmlns:w="http://schemas.openxmlformats.org/wordprocessingml/2006/main" xmlns:w14="http://schemas.microsoft.com/office/word/2010/wordml" xmlns:w15="http://schemas.microsoft.com/office/word/2012/wordml" xmlns:w16cex="http://schemas.microsoft.com/office/word/2018/wordml/cex" xmlns:w16cid="http://schemas.microsoft.com/office/word/2016/wordml/cid" xmlns:w16="http://schemas.microsoft.com/office/word/2018/wordml" xmlns:w16sdtdh="http://schemas.microsoft.com/office/word/2020/wordml/sdtdatahash" xmlns:w16se="http://schemas.microsoft.com/office/word/2015/wordml/symex" xmlns:wpg="http://schemas.microsoft.com/office/word/2010/wordprocessingGroup" xmlns:wpi="http://schemas.microsoft.com/office/word/2010/wordprocessingInk" xmlns:wne="http://schemas.microsoft.com/office/word/2006/wordml" xmlns:wps="http://schemas.microsoft.com/office/word/2010/wordprocessingShape" mc:Ignorable="w14 w15 w16se w16cid w16 w16cex w16sdtdh wp14">
   <w16cid:commentId w16cid:paraId="4FD698A7" w16cid:durableId="290F1FB6"/>
   <w16cid:commentId w16cid:paraId="1FA65872" w16cid:durableId="2901E4CA"/>
   <w16cid:commentId w16cid:paraId="7CD0B289" w16cid:durableId="290F1FFD"/>
@@ -8650,7 +8500,7 @@
 </file>
 
 <file path=word/numbering.xml><?xml version="1.0" encoding="utf-8"?>
-<w:numbering xmlns:wpc="http://schemas.microsoft.com/office/word/2010/wordprocessingCanvas" xmlns:cx="http://schemas.microsoft.com/office/drawing/2014/chartex" xmlns:cx1="http://schemas.microsoft.com/office/drawing/2015/9/8/chartex" xmlns:cx2="http://schemas.microsoft.com/office/drawing/2015/10/21/chartex" xmlns:cx3="http://schemas.microsoft.com/office/drawing/2016/5/9/chartex" xmlns:cx4="http://schemas.microsoft.com/office/drawing/2016/5/10/chartex" xmlns:cx5="http://schemas.microsoft.com/office/drawing/2016/5/11/chartex" xmlns:cx6="http://schemas.microsoft.com/office/drawing/2016/5/12/chartex" xmlns:cx7="http://schemas.microsoft.com/office/drawing/2016/5/13/chartex" xmlns:cx8="http://schemas.microsoft.com/office/drawing/2016/5/14/chartex" xmlns:mc="http://schemas.openxmlformats.org/markup-compatibility/2006" xmlns:aink="http://schemas.microsoft.com/office/drawing/2016/ink" xmlns:am3d="http://schemas.microsoft.com/office/drawing/2017/model3d" xmlns:o="urn:schemas-microsoft-com:office:office" xmlns:r="http://schemas.openxmlformats.org/officeDocument/2006/relationships" xmlns:m="http://schemas.openxmlformats.org/officeDocument/2006/math" xmlns:v="urn:schemas-microsoft-com:vml" xmlns:wp14="http://schemas.microsoft.com/office/word/2010/wordprocessingDrawing" xmlns:wp="http://schemas.openxmlformats.org/drawingml/2006/wordprocessingDrawing" xmlns:w10="urn:schemas-microsoft-com:office:word" xmlns:w="http://schemas.openxmlformats.org/wordprocessingml/2006/main" xmlns:w14="http://schemas.microsoft.com/office/word/2010/wordml" xmlns:w15="http://schemas.microsoft.com/office/word/2012/wordml" xmlns:w16cid="http://schemas.microsoft.com/office/word/2016/wordml/cid" xmlns:w16se="http://schemas.microsoft.com/office/word/2015/wordml/symex" xmlns:wpg="http://schemas.microsoft.com/office/word/2010/wordprocessingGroup" xmlns:wpi="http://schemas.microsoft.com/office/word/2010/wordprocessingInk" xmlns:wne="http://schemas.microsoft.com/office/word/2006/wordml" xmlns:wps="http://schemas.microsoft.com/office/word/2010/wordprocessingShape" mc:Ignorable="w14 w15 w16se w16cid wp14">
+<w:numbering xmlns:wpc="http://schemas.microsoft.com/office/word/2010/wordprocessingCanvas" xmlns:cx="http://schemas.microsoft.com/office/drawing/2014/chartex" xmlns:cx1="http://schemas.microsoft.com/office/drawing/2015/9/8/chartex" xmlns:cx2="http://schemas.microsoft.com/office/drawing/2015/10/21/chartex" xmlns:cx3="http://schemas.microsoft.com/office/drawing/2016/5/9/chartex" xmlns:cx4="http://schemas.microsoft.com/office/drawing/2016/5/10/chartex" xmlns:cx5="http://schemas.microsoft.com/office/drawing/2016/5/11/chartex" xmlns:cx6="http://schemas.microsoft.com/office/drawing/2016/5/12/chartex" xmlns:cx7="http://schemas.microsoft.com/office/drawing/2016/5/13/chartex" xmlns:cx8="http://schemas.microsoft.com/office/drawing/2016/5/14/chartex" xmlns:mc="http://schemas.openxmlformats.org/markup-compatibility/2006" xmlns:aink="http://schemas.microsoft.com/office/drawing/2016/ink" xmlns:am3d="http://schemas.microsoft.com/office/drawing/2017/model3d" xmlns:o="urn:schemas-microsoft-com:office:office" xmlns:oel="http://schemas.microsoft.com/office/2019/extlst" xmlns:r="http://schemas.openxmlformats.org/officeDocument/2006/relationships" xmlns:m="http://schemas.openxmlformats.org/officeDocument/2006/math" xmlns:v="urn:schemas-microsoft-com:vml" xmlns:wp14="http://schemas.microsoft.com/office/word/2010/wordprocessingDrawing" xmlns:wp="http://schemas.openxmlformats.org/drawingml/2006/wordprocessingDrawing" xmlns:w10="urn:schemas-microsoft-com:office:word" xmlns:w="http://schemas.openxmlformats.org/wordprocessingml/2006/main" xmlns:w14="http://schemas.microsoft.com/office/word/2010/wordml" xmlns:w15="http://schemas.microsoft.com/office/word/2012/wordml" xmlns:w16cex="http://schemas.microsoft.com/office/word/2018/wordml/cex" xmlns:w16cid="http://schemas.microsoft.com/office/word/2016/wordml/cid" xmlns:w16="http://schemas.microsoft.com/office/word/2018/wordml" xmlns:w16sdtdh="http://schemas.microsoft.com/office/word/2020/wordml/sdtdatahash" xmlns:w16se="http://schemas.microsoft.com/office/word/2015/wordml/symex" xmlns:wpg="http://schemas.microsoft.com/office/word/2010/wordprocessingGroup" xmlns:wpi="http://schemas.microsoft.com/office/word/2010/wordprocessingInk" xmlns:wne="http://schemas.microsoft.com/office/word/2006/wordml" xmlns:wps="http://schemas.microsoft.com/office/word/2010/wordprocessingShape" mc:Ignorable="w14 w15 w16se w16cid w16 w16cex w16sdtdh wp14">
   <w:abstractNum w:abstractNumId="0" w15:restartNumberingAfterBreak="0">
     <w:nsid w:val="013910B5"/>
     <w:multiLevelType w:val="hybridMultilevel"/>
@@ -9254,29 +9104,29 @@
       </w:rPr>
     </w:lvl>
   </w:abstractNum>
-  <w:num w:numId="1">
+  <w:num w:numId="1" w16cid:durableId="471291750">
     <w:abstractNumId w:val="5"/>
   </w:num>
-  <w:num w:numId="2">
+  <w:num w:numId="2" w16cid:durableId="1848590900">
     <w:abstractNumId w:val="2"/>
   </w:num>
-  <w:num w:numId="3">
+  <w:num w:numId="3" w16cid:durableId="491676079">
     <w:abstractNumId w:val="1"/>
   </w:num>
-  <w:num w:numId="4">
+  <w:num w:numId="4" w16cid:durableId="700983650">
     <w:abstractNumId w:val="0"/>
   </w:num>
-  <w:num w:numId="5">
+  <w:num w:numId="5" w16cid:durableId="2085101507">
     <w:abstractNumId w:val="4"/>
   </w:num>
-  <w:num w:numId="6">
+  <w:num w:numId="6" w16cid:durableId="1813013294">
     <w:abstractNumId w:val="3"/>
   </w:num>
 </w:numbering>
 </file>
 
 <file path=word/people.xml><?xml version="1.0" encoding="utf-8"?>
-<w15:people xmlns:wpc="http://schemas.microsoft.com/office/word/2010/wordprocessingCanvas" xmlns:cx="http://schemas.microsoft.com/office/drawing/2014/chartex" xmlns:cx1="http://schemas.microsoft.com/office/drawing/2015/9/8/chartex" xmlns:cx2="http://schemas.microsoft.com/office/drawing/2015/10/21/chartex" xmlns:cx3="http://schemas.microsoft.com/office/drawing/2016/5/9/chartex" xmlns:cx4="http://schemas.microsoft.com/office/drawing/2016/5/10/chartex" xmlns:cx5="http://schemas.microsoft.com/office/drawing/2016/5/11/chartex" xmlns:cx6="http://schemas.microsoft.com/office/drawing/2016/5/12/chartex" xmlns:cx7="http://schemas.microsoft.com/office/drawing/2016/5/13/chartex" xmlns:cx8="http://schemas.microsoft.com/office/drawing/2016/5/14/chartex" xmlns:mc="http://schemas.openxmlformats.org/markup-compatibility/2006" xmlns:aink="http://schemas.microsoft.com/office/drawing/2016/ink" xmlns:am3d="http://schemas.microsoft.com/office/drawing/2017/model3d" xmlns:o="urn:schemas-microsoft-com:office:office" xmlns:r="http://schemas.openxmlformats.org/officeDocument/2006/relationships" xmlns:m="http://schemas.openxmlformats.org/officeDocument/2006/math" xmlns:v="urn:schemas-microsoft-com:vml" xmlns:wp14="http://schemas.microsoft.com/office/word/2010/wordprocessingDrawing" xmlns:wp="http://schemas.openxmlformats.org/drawingml/2006/wordprocessingDrawing" xmlns:w10="urn:schemas-microsoft-com:office:word" xmlns:w="http://schemas.openxmlformats.org/wordprocessingml/2006/main" xmlns:w14="http://schemas.microsoft.com/office/word/2010/wordml" xmlns:w15="http://schemas.microsoft.com/office/word/2012/wordml" xmlns:w16cid="http://schemas.microsoft.com/office/word/2016/wordml/cid" xmlns:w16se="http://schemas.microsoft.com/office/word/2015/wordml/symex" xmlns:wpg="http://schemas.microsoft.com/office/word/2010/wordprocessingGroup" xmlns:wpi="http://schemas.microsoft.com/office/word/2010/wordprocessingInk" xmlns:wne="http://schemas.microsoft.com/office/word/2006/wordml" xmlns:wps="http://schemas.microsoft.com/office/word/2010/wordprocessingShape" mc:Ignorable="w14 w15 w16se w16cid wp14">
+<w15:people xmlns:wpc="http://schemas.microsoft.com/office/word/2010/wordprocessingCanvas" xmlns:cx="http://schemas.microsoft.com/office/drawing/2014/chartex" xmlns:cx1="http://schemas.microsoft.com/office/drawing/2015/9/8/chartex" xmlns:cx2="http://schemas.microsoft.com/office/drawing/2015/10/21/chartex" xmlns:cx3="http://schemas.microsoft.com/office/drawing/2016/5/9/chartex" xmlns:cx4="http://schemas.microsoft.com/office/drawing/2016/5/10/chartex" xmlns:cx5="http://schemas.microsoft.com/office/drawing/2016/5/11/chartex" xmlns:cx6="http://schemas.microsoft.com/office/drawing/2016/5/12/chartex" xmlns:cx7="http://schemas.microsoft.com/office/drawing/2016/5/13/chartex" xmlns:cx8="http://schemas.microsoft.com/office/drawing/2016/5/14/chartex" xmlns:mc="http://schemas.openxmlformats.org/markup-compatibility/2006" xmlns:aink="http://schemas.microsoft.com/office/drawing/2016/ink" xmlns:am3d="http://schemas.microsoft.com/office/drawing/2017/model3d" xmlns:o="urn:schemas-microsoft-com:office:office" xmlns:oel="http://schemas.microsoft.com/office/2019/extlst" xmlns:r="http://schemas.openxmlformats.org/officeDocument/2006/relationships" xmlns:m="http://schemas.openxmlformats.org/officeDocument/2006/math" xmlns:v="urn:schemas-microsoft-com:vml" xmlns:wp14="http://schemas.microsoft.com/office/word/2010/wordprocessingDrawing" xmlns:wp="http://schemas.openxmlformats.org/drawingml/2006/wordprocessingDrawing" xmlns:w10="urn:schemas-microsoft-com:office:word" xmlns:w="http://schemas.openxmlformats.org/wordprocessingml/2006/main" xmlns:w14="http://schemas.microsoft.com/office/word/2010/wordml" xmlns:w15="http://schemas.microsoft.com/office/word/2012/wordml" xmlns:w16cex="http://schemas.microsoft.com/office/word/2018/wordml/cex" xmlns:w16cid="http://schemas.microsoft.com/office/word/2016/wordml/cid" xmlns:w16="http://schemas.microsoft.com/office/word/2018/wordml" xmlns:w16sdtdh="http://schemas.microsoft.com/office/word/2020/wordml/sdtdatahash" xmlns:w16se="http://schemas.microsoft.com/office/word/2015/wordml/symex" xmlns:wpg="http://schemas.microsoft.com/office/word/2010/wordprocessingGroup" xmlns:wpi="http://schemas.microsoft.com/office/word/2010/wordprocessingInk" xmlns:wne="http://schemas.microsoft.com/office/word/2006/wordml" xmlns:wps="http://schemas.microsoft.com/office/word/2010/wordprocessingShape" mc:Ignorable="w14 w15 w16se w16cid w16 w16cex w16sdtdh wp14">
   <w15:person w15:author="Nick Smith">
     <w15:presenceInfo w15:providerId="None" w15:userId="Nick Smith"/>
   </w15:person>
@@ -9284,7 +9134,7 @@
 </file>
 
 <file path=word/styles.xml><?xml version="1.0" encoding="utf-8"?>
-<w:styles xmlns:mc="http://schemas.openxmlformats.org/markup-compatibility/2006" xmlns:r="http://schemas.openxmlformats.org/officeDocument/2006/relationships" xmlns:w="http://schemas.openxmlformats.org/wordprocessingml/2006/main" xmlns:w14="http://schemas.microsoft.com/office/word/2010/wordml" xmlns:w15="http://schemas.microsoft.com/office/word/2012/wordml" xmlns:w16cid="http://schemas.microsoft.com/office/word/2016/wordml/cid" xmlns:w16se="http://schemas.microsoft.com/office/word/2015/wordml/symex" mc:Ignorable="w14 w15 w16se w16cid">
+<w:styles xmlns:mc="http://schemas.openxmlformats.org/markup-compatibility/2006" xmlns:r="http://schemas.openxmlformats.org/officeDocument/2006/relationships" xmlns:w="http://schemas.openxmlformats.org/wordprocessingml/2006/main" xmlns:w14="http://schemas.microsoft.com/office/word/2010/wordml" xmlns:w15="http://schemas.microsoft.com/office/word/2012/wordml" xmlns:w16cex="http://schemas.microsoft.com/office/word/2018/wordml/cex" xmlns:w16cid="http://schemas.microsoft.com/office/word/2016/wordml/cid" xmlns:w16="http://schemas.microsoft.com/office/word/2018/wordml" xmlns:w16sdtdh="http://schemas.microsoft.com/office/word/2020/wordml/sdtdatahash" xmlns:w16se="http://schemas.microsoft.com/office/word/2015/wordml/symex" mc:Ignorable="w14 w15 w16se w16cid w16 w16cex w16sdtdh">
   <w:docDefaults>
     <w:rPrDefault>
       <w:rPr>
@@ -9296,7 +9146,7 @@
     </w:rPrDefault>
     <w:pPrDefault/>
   </w:docDefaults>
-  <w:latentStyles w:defLockedState="0" w:defUIPriority="99" w:defSemiHidden="0" w:defUnhideWhenUsed="0" w:defQFormat="0" w:count="375">
+  <w:latentStyles w:defLockedState="0" w:defUIPriority="99" w:defSemiHidden="0" w:defUnhideWhenUsed="0" w:defQFormat="0" w:count="376">
     <w:lsdException w:name="Normal" w:uiPriority="0" w:qFormat="1"/>
     <w:lsdException w:name="heading 1" w:uiPriority="9" w:qFormat="1"/>
     <w:lsdException w:name="heading 2" w:semiHidden="1" w:uiPriority="9" w:unhideWhenUsed="1" w:qFormat="1"/>
@@ -9672,6 +9522,7 @@
     <w:lsdException w:name="Smart Hyperlink" w:semiHidden="1" w:unhideWhenUsed="1"/>
     <w:lsdException w:name="Hashtag" w:semiHidden="1" w:unhideWhenUsed="1"/>
     <w:lsdException w:name="Unresolved Mention" w:semiHidden="1" w:unhideWhenUsed="1"/>
+    <w:lsdException w:name="Smart Link" w:semiHidden="1" w:unhideWhenUsed="1"/>
   </w:latentStyles>
   <w:style w:type="paragraph" w:default="1" w:styleId="Normal">
     <w:name w:val="Normal"/>

</xml_diff>